<commit_message>
Updated FAQ - 1st Year Count
</commit_message>
<xml_diff>
--- a/Frequently Asked Questions.docx
+++ b/Frequently Asked Questions.docx
@@ -330,6 +330,23 @@
     </w:p>
     <w:p>
       <w:pPr>
+        <w:pStyle w:val="Heading2"/>
+      </w:pPr>
+      <w:r>
+        <w:t>How much does first year count towards my degree?</w:t>
+      </w:r>
+    </w:p>
+    <w:p>
+      <w:r>
+        <w:t xml:space="preserve">First year does not count towards your degree, however, you must still pass the year. It is also important to try your best because the grade you achieve in first year will determine what placement roles you can apply for (if you are undertaking a placement year), as well as what your general “On-track for” grade is. </w:t>
+      </w:r>
+    </w:p>
+    <w:p>
+      <w:bookmarkStart w:id="0" w:name="_GoBack"/>
+      <w:bookmarkEnd w:id="0"/>
+    </w:p>
+    <w:p>
+      <w:pPr>
         <w:pBdr>
           <w:bottom w:val="single" w:sz="6" w:space="1" w:color="auto"/>
         </w:pBdr>
@@ -339,8 +356,6 @@
       <w:pPr>
         <w:pStyle w:val="Heading2"/>
       </w:pPr>
-      <w:bookmarkStart w:id="0" w:name="_GoBack"/>
-      <w:bookmarkEnd w:id="0"/>
     </w:p>
     <w:p/>
     <w:p/>
@@ -794,6 +809,7 @@
   <w:style w:type="character" w:default="1" w:styleId="DefaultParagraphFont">
     <w:name w:val="Default Paragraph Font"/>
     <w:uiPriority w:val="1"/>
+    <w:semiHidden/>
     <w:unhideWhenUsed/>
   </w:style>
   <w:style w:type="table" w:default="1" w:styleId="TableNormal">

</xml_diff>